<commit_message>
Añadido arbol de recursion problema 1.(1.a)
</commit_message>
<xml_diff>
--- a/Practica4/PRÁCTICA 4.docx
+++ b/Practica4/PRÁCTICA 4.docx
@@ -5,7 +5,9 @@
     <w:sdt>
       <w:sdtPr>
         <w:rPr>
+          <w:rFonts w:eastAsiaTheme="minorHAnsi"/>
           <w:color w:val="4472C4" w:themeColor="accent1"/>
+          <w:lang w:eastAsia="en-US"/>
         </w:rPr>
         <w:id w:val="320475709"/>
         <w:docPartObj>
@@ -15,9 +17,7 @@
       </w:sdtPr>
       <w:sdtEndPr>
         <w:rPr>
-          <w:rFonts w:eastAsiaTheme="minorHAnsi"/>
           <w:color w:val="auto"/>
-          <w:lang w:eastAsia="en-US"/>
         </w:rPr>
       </w:sdtEndPr>
       <w:sdtContent>
@@ -97,7 +97,7 @@
               <w:bottom w:val="single" w:sz="6" w:space="6" w:color="4472C4" w:themeColor="accent1"/>
             </w:pBdr>
             <w:spacing w:after="240"/>
-            <w:jc w:val="both"/>
+            <w:jc w:val="center"/>
             <w:rPr>
               <w:rFonts w:asciiTheme="majorHAnsi" w:eastAsiaTheme="majorEastAsia" w:hAnsiTheme="majorHAnsi" w:cstheme="majorBidi"/>
               <w:b/>
@@ -127,7 +127,7 @@
               <w:bottom w:val="single" w:sz="6" w:space="6" w:color="4472C4" w:themeColor="accent1"/>
             </w:pBdr>
             <w:spacing w:after="240"/>
-            <w:jc w:val="both"/>
+            <w:jc w:val="center"/>
             <w:rPr>
               <w:rFonts w:asciiTheme="majorHAnsi" w:eastAsiaTheme="majorEastAsia" w:hAnsiTheme="majorHAnsi" w:cstheme="majorBidi"/>
               <w:b/>
@@ -166,6 +166,7 @@
             <w:dataBinding w:prefixMappings="xmlns:ns0='http://purl.org/dc/elements/1.1/' xmlns:ns1='http://schemas.openxmlformats.org/package/2006/metadata/core-properties' " w:xpath="/ns1:coreProperties[1]/ns0:subject[1]" w:storeItemID="{6C3C8BC8-F283-45AE-878A-BAB7291924A1}"/>
             <w:text/>
           </w:sdtPr>
+          <w:sdtEndPr/>
           <w:sdtContent>
             <w:p>
               <w:pPr>
@@ -282,6 +283,7 @@
                                     <w:calendar w:val="gregorian"/>
                                   </w:date>
                                 </w:sdtPr>
+                                <w:sdtEndPr/>
                                 <w:sdtContent>
                                   <w:p>
                                     <w:pPr>
@@ -338,6 +340,7 @@
                                     <w:dataBinding w:prefixMappings="xmlns:ns0='http://schemas.microsoft.com/office/2006/coverPageProps' " w:xpath="/ns0:CoverPageProperties[1]/ns0:CompanyAddress[1]" w:storeItemID="{55AF091B-3C7A-41E3-B477-F2FDAA23CFDA}"/>
                                     <w:text/>
                                   </w:sdtPr>
+                                  <w:sdtEndPr/>
                                   <w:sdtContent>
                                     <w:r>
                                       <w:rPr>
@@ -414,6 +417,7 @@
                               <w:calendar w:val="gregorian"/>
                             </w:date>
                           </w:sdtPr>
+                          <w:sdtEndPr/>
                           <w:sdtContent>
                             <w:p>
                               <w:pPr>
@@ -470,6 +474,7 @@
                               <w:dataBinding w:prefixMappings="xmlns:ns0='http://schemas.microsoft.com/office/2006/coverPageProps' " w:xpath="/ns0:CoverPageProperties[1]/ns0:CompanyAddress[1]" w:storeItemID="{55AF091B-3C7A-41E3-B477-F2FDAA23CFDA}"/>
                               <w:text/>
                             </w:sdtPr>
+                            <w:sdtEndPr/>
                             <w:sdtContent>
                               <w:r>
                                 <w:rPr>
@@ -594,6 +599,109 @@
       </w:r>
     </w:p>
     <w:p>
+      <w:bookmarkStart w:id="0" w:name="_GoBack"/>
+      <w:bookmarkEnd w:id="0"/>
+    </w:p>
+    <w:p>
+      <w:pPr>
+        <w:pStyle w:val="Ttulo2"/>
+        <w:numPr>
+          <w:ilvl w:val="0"/>
+          <w:numId w:val="6"/>
+        </w:numPr>
+      </w:pPr>
+      <w:r>
+        <w:t xml:space="preserve">Dibujar y analizar el árbol de recursión para la llamada </w:t>
+      </w:r>
+      <w:proofErr w:type="gramStart"/>
+      <w:r>
+        <w:t>f(</w:t>
+      </w:r>
+      <w:proofErr w:type="gramEnd"/>
+      <w:r>
+        <w:t xml:space="preserve">4,2). Añadir la solución para cada </w:t>
+      </w:r>
+      <w:proofErr w:type="spellStart"/>
+      <w:r>
+        <w:t>subproblema</w:t>
+      </w:r>
+      <w:proofErr w:type="spellEnd"/>
+      <w:r>
+        <w:t>.</w:t>
+      </w:r>
+    </w:p>
+    <w:p/>
+    <w:p>
+      <w:r>
+        <w:rPr>
+          <w:noProof/>
+        </w:rPr>
+        <w:drawing>
+          <wp:inline distT="0" distB="0" distL="0" distR="0">
+            <wp:extent cx="6411952" cy="6099175"/>
+            <wp:effectExtent l="0" t="0" r="8255" b="0"/>
+            <wp:docPr id="1" name="Imagen 1" descr="C:\Users\jorge_000\AppData\Local\Microsoft\Windows\INetCache\Content.Word\arbol recursion.jpg"/>
+            <wp:cNvGraphicFramePr>
+              <a:graphicFrameLocks xmlns:a="http://schemas.openxmlformats.org/drawingml/2006/main" noChangeAspect="1"/>
+            </wp:cNvGraphicFramePr>
+            <a:graphic xmlns:a="http://schemas.openxmlformats.org/drawingml/2006/main">
+              <a:graphicData uri="http://schemas.openxmlformats.org/drawingml/2006/picture">
+                <pic:pic xmlns:pic="http://schemas.openxmlformats.org/drawingml/2006/picture">
+                  <pic:nvPicPr>
+                    <pic:cNvPr id="0" name="Picture 1" descr="C:\Users\jorge_000\AppData\Local\Microsoft\Windows\INetCache\Content.Word\arbol recursion.jpg"/>
+                    <pic:cNvPicPr>
+                      <a:picLocks noChangeAspect="1" noChangeArrowheads="1"/>
+                    </pic:cNvPicPr>
+                  </pic:nvPicPr>
+                  <pic:blipFill>
+                    <a:blip r:embed="rId8" cstate="print">
+                      <a:extLst>
+                        <a:ext uri="{28A0092B-C50C-407E-A947-70E740481C1C}">
+                          <a14:useLocalDpi xmlns:a14="http://schemas.microsoft.com/office/drawing/2010/main" val="0"/>
+                        </a:ext>
+                      </a:extLst>
+                    </a:blip>
+                    <a:srcRect/>
+                    <a:stretch>
+                      <a:fillRect/>
+                    </a:stretch>
+                  </pic:blipFill>
+                  <pic:spPr bwMode="auto">
+                    <a:xfrm>
+                      <a:off x="0" y="0"/>
+                      <a:ext cx="6434480" cy="6120604"/>
+                    </a:xfrm>
+                    <a:prstGeom prst="rect">
+                      <a:avLst/>
+                    </a:prstGeom>
+                    <a:noFill/>
+                    <a:ln>
+                      <a:noFill/>
+                    </a:ln>
+                  </pic:spPr>
+                </pic:pic>
+              </a:graphicData>
+            </a:graphic>
+          </wp:inline>
+        </w:drawing>
+      </w:r>
+    </w:p>
+    <w:p>
+      <w:pPr>
+        <w:rPr>
+          <w:sz w:val="24"/>
+          <w:szCs w:val="24"/>
+        </w:rPr>
+      </w:pPr>
+      <w:r>
+        <w:rPr>
+          <w:sz w:val="24"/>
+          <w:szCs w:val="24"/>
+        </w:rPr>
+        <w:t>En cada uno de los nodos, se muestra la llamada recursiva que se hace en azul, y en rojo se muestra el resultado de dicha llamada. Si un nodo en concreto no tiene hijos, es porque las condiciones de la llamada recursiva se corresponden con alguno de los casos base, bien multiplicar x*y si x&lt;=2, y&gt;0, bien 5, si y&lt;0.</w:t>
+      </w:r>
+    </w:p>
+    <w:p>
       <w:pPr>
         <w:pStyle w:val="Ttulo1"/>
         <w:numPr>
@@ -629,6 +737,7 @@
           <w:rFonts w:eastAsia="Times New Roman"/>
           <w:lang w:eastAsia="es-ES_tradnl"/>
         </w:rPr>
+        <w:lastRenderedPageBreak/>
         <w:t>Definición de la función global.</w:t>
       </w:r>
     </w:p>
@@ -722,7 +831,21 @@
         <w:rPr>
           <w:lang w:eastAsia="es-ES_tradnl"/>
         </w:rPr>
-        <w:t>Demostración del principio de optimalidad.</w:t>
+        <w:t xml:space="preserve">Demostración del principio de </w:t>
+      </w:r>
+      <w:proofErr w:type="spellStart"/>
+      <w:r>
+        <w:rPr>
+          <w:lang w:eastAsia="es-ES_tradnl"/>
+        </w:rPr>
+        <w:t>optimalidad</w:t>
+      </w:r>
+      <w:proofErr w:type="spellEnd"/>
+      <w:r>
+        <w:rPr>
+          <w:lang w:eastAsia="es-ES_tradnl"/>
+        </w:rPr>
+        <w:t>.</w:t>
       </w:r>
     </w:p>
     <w:p>
@@ -871,6 +994,7 @@
           <w:lang w:eastAsia="es-ES_tradnl"/>
         </w:rPr>
       </w:pPr>
+      <w:proofErr w:type="spellStart"/>
       <w:r>
         <w:rPr>
           <w:sz w:val="24"/>
@@ -885,7 +1009,16 @@
           <w:szCs w:val="24"/>
           <w:lang w:eastAsia="es-ES_tradnl"/>
         </w:rPr>
-        <w:t xml:space="preserve">x </w:t>
+        <w:t>x</w:t>
+      </w:r>
+      <w:proofErr w:type="spellEnd"/>
+      <w:r>
+        <w:rPr>
+          <w:sz w:val="24"/>
+          <w:szCs w:val="24"/>
+          <w:lang w:eastAsia="es-ES_tradnl"/>
+        </w:rPr>
+        <w:t xml:space="preserve"> </w:t>
       </w:r>
       <w:r>
         <w:rPr>
@@ -972,6 +1105,7 @@
           <w:lang w:eastAsia="es-ES_tradnl"/>
         </w:rPr>
       </w:pPr>
+      <w:proofErr w:type="spellStart"/>
       <w:r>
         <w:rPr>
           <w:sz w:val="24"/>
@@ -986,7 +1120,16 @@
           <w:szCs w:val="24"/>
           <w:lang w:eastAsia="es-ES_tradnl"/>
         </w:rPr>
-        <w:t xml:space="preserve">x </w:t>
+        <w:t>x</w:t>
+      </w:r>
+      <w:proofErr w:type="spellEnd"/>
+      <w:r>
+        <w:rPr>
+          <w:sz w:val="24"/>
+          <w:szCs w:val="24"/>
+          <w:lang w:eastAsia="es-ES_tradnl"/>
+        </w:rPr>
+        <w:t xml:space="preserve"> </w:t>
       </w:r>
       <w:r>
         <w:rPr>
@@ -1141,41 +1284,11 @@
     </w:p>
     <w:p>
       <w:pPr>
-        <w:rPr>
-          <w:lang w:eastAsia="es-ES_tradnl"/>
-        </w:rPr>
-      </w:pPr>
-      <w:bookmarkStart w:id="0" w:name="_GoBack"/>
-      <w:bookmarkEnd w:id="0"/>
-    </w:p>
-    <w:p>
-      <w:pPr>
-        <w:pStyle w:val="Prrafodelista"/>
-        <w:rPr>
-          <w:sz w:val="24"/>
-          <w:szCs w:val="24"/>
-          <w:lang w:eastAsia="es-ES_tradnl"/>
-        </w:rPr>
-      </w:pPr>
-    </w:p>
-    <w:p>
-      <w:pPr>
         <w:pStyle w:val="Ttulo2"/>
-        <w:numPr>
-          <w:ilvl w:val="0"/>
-          <w:numId w:val="5"/>
-        </w:numPr>
-        <w:rPr>
-          <w:lang w:eastAsia="es-ES_tradnl"/>
-        </w:rPr>
-      </w:pPr>
-      <w:r>
-        <w:rPr>
-          <w:lang w:eastAsia="es-ES_tradnl"/>
-        </w:rPr>
-        <w:lastRenderedPageBreak/>
-        <w:t>Construcción del árbol recursivo para una llamada concreta.</w:t>
-      </w:r>
+        <w:rPr>
+          <w:lang w:eastAsia="es-ES_tradnl"/>
+        </w:rPr>
+      </w:pPr>
     </w:p>
     <w:p>
       <w:pPr>
@@ -1320,6 +1433,95 @@
 <file path=word/numbering.xml><?xml version="1.0" encoding="utf-8"?>
 <w:numbering xmlns:wpc="http://schemas.microsoft.com/office/word/2010/wordprocessingCanvas" xmlns:cx="http://schemas.microsoft.com/office/drawing/2014/chartex" xmlns:cx1="http://schemas.microsoft.com/office/drawing/2015/9/8/chartex" xmlns:cx2="http://schemas.microsoft.com/office/drawing/2015/10/21/chartex" xmlns:cx3="http://schemas.microsoft.com/office/drawing/2016/5/9/chartex" xmlns:cx4="http://schemas.microsoft.com/office/drawing/2016/5/10/chartex" xmlns:cx5="http://schemas.microsoft.com/office/drawing/2016/5/11/chartex" xmlns:cx6="http://schemas.microsoft.com/office/drawing/2016/5/12/chartex" xmlns:cx7="http://schemas.microsoft.com/office/drawing/2016/5/13/chartex" xmlns:cx8="http://schemas.microsoft.com/office/drawing/2016/5/14/chartex" xmlns:mc="http://schemas.openxmlformats.org/markup-compatibility/2006" xmlns:aink="http://schemas.microsoft.com/office/drawing/2016/ink" xmlns:am3d="http://schemas.microsoft.com/office/drawing/2017/model3d" xmlns:o="urn:schemas-microsoft-com:office:office" xmlns:r="http://schemas.openxmlformats.org/officeDocument/2006/relationships" xmlns:m="http://schemas.openxmlformats.org/officeDocument/2006/math" xmlns:v="urn:schemas-microsoft-com:vml" xmlns:wp14="http://schemas.microsoft.com/office/word/2010/wordprocessingDrawing" xmlns:wp="http://schemas.openxmlformats.org/drawingml/2006/wordprocessingDrawing" xmlns:w10="urn:schemas-microsoft-com:office:word" xmlns:w="http://schemas.openxmlformats.org/wordprocessingml/2006/main" xmlns:w14="http://schemas.microsoft.com/office/word/2010/wordml" xmlns:w15="http://schemas.microsoft.com/office/word/2012/wordml" xmlns:w16se="http://schemas.microsoft.com/office/word/2015/wordml/symex" xmlns:wpg="http://schemas.microsoft.com/office/word/2010/wordprocessingGroup" xmlns:wpi="http://schemas.microsoft.com/office/word/2010/wordprocessingInk" xmlns:wne="http://schemas.microsoft.com/office/word/2006/wordml" xmlns:wps="http://schemas.microsoft.com/office/word/2010/wordprocessingShape" mc:Ignorable="w14 w15 w16se wp14">
   <w:abstractNum w:abstractNumId="0" w15:restartNumberingAfterBreak="0">
+    <w:nsid w:val="3531657A"/>
+    <w:multiLevelType w:val="hybridMultilevel"/>
+    <w:tmpl w:val="1F50AA96"/>
+    <w:lvl w:ilvl="0" w:tplc="040A0017">
+      <w:start w:val="1"/>
+      <w:numFmt w:val="lowerLetter"/>
+      <w:lvlText w:val="%1)"/>
+      <w:lvlJc w:val="left"/>
+      <w:pPr>
+        <w:ind w:left="720" w:hanging="360"/>
+      </w:pPr>
+      <w:rPr>
+        <w:rFonts w:hint="default"/>
+      </w:rPr>
+    </w:lvl>
+    <w:lvl w:ilvl="1" w:tplc="040A0019" w:tentative="1">
+      <w:start w:val="1"/>
+      <w:numFmt w:val="lowerLetter"/>
+      <w:lvlText w:val="%2."/>
+      <w:lvlJc w:val="left"/>
+      <w:pPr>
+        <w:ind w:left="1440" w:hanging="360"/>
+      </w:pPr>
+    </w:lvl>
+    <w:lvl w:ilvl="2" w:tplc="040A001B" w:tentative="1">
+      <w:start w:val="1"/>
+      <w:numFmt w:val="lowerRoman"/>
+      <w:lvlText w:val="%3."/>
+      <w:lvlJc w:val="right"/>
+      <w:pPr>
+        <w:ind w:left="2160" w:hanging="180"/>
+      </w:pPr>
+    </w:lvl>
+    <w:lvl w:ilvl="3" w:tplc="040A000F" w:tentative="1">
+      <w:start w:val="1"/>
+      <w:numFmt w:val="decimal"/>
+      <w:lvlText w:val="%4."/>
+      <w:lvlJc w:val="left"/>
+      <w:pPr>
+        <w:ind w:left="2880" w:hanging="360"/>
+      </w:pPr>
+    </w:lvl>
+    <w:lvl w:ilvl="4" w:tplc="040A0019" w:tentative="1">
+      <w:start w:val="1"/>
+      <w:numFmt w:val="lowerLetter"/>
+      <w:lvlText w:val="%5."/>
+      <w:lvlJc w:val="left"/>
+      <w:pPr>
+        <w:ind w:left="3600" w:hanging="360"/>
+      </w:pPr>
+    </w:lvl>
+    <w:lvl w:ilvl="5" w:tplc="040A001B" w:tentative="1">
+      <w:start w:val="1"/>
+      <w:numFmt w:val="lowerRoman"/>
+      <w:lvlText w:val="%6."/>
+      <w:lvlJc w:val="right"/>
+      <w:pPr>
+        <w:ind w:left="4320" w:hanging="180"/>
+      </w:pPr>
+    </w:lvl>
+    <w:lvl w:ilvl="6" w:tplc="040A000F" w:tentative="1">
+      <w:start w:val="1"/>
+      <w:numFmt w:val="decimal"/>
+      <w:lvlText w:val="%7."/>
+      <w:lvlJc w:val="left"/>
+      <w:pPr>
+        <w:ind w:left="5040" w:hanging="360"/>
+      </w:pPr>
+    </w:lvl>
+    <w:lvl w:ilvl="7" w:tplc="040A0019" w:tentative="1">
+      <w:start w:val="1"/>
+      <w:numFmt w:val="lowerLetter"/>
+      <w:lvlText w:val="%8."/>
+      <w:lvlJc w:val="left"/>
+      <w:pPr>
+        <w:ind w:left="5760" w:hanging="360"/>
+      </w:pPr>
+    </w:lvl>
+    <w:lvl w:ilvl="8" w:tplc="040A001B" w:tentative="1">
+      <w:start w:val="1"/>
+      <w:numFmt w:val="lowerRoman"/>
+      <w:lvlText w:val="%9."/>
+      <w:lvlJc w:val="right"/>
+      <w:pPr>
+        <w:ind w:left="6480" w:hanging="180"/>
+      </w:pPr>
+    </w:lvl>
+  </w:abstractNum>
+  <w:abstractNum w:abstractNumId="1" w15:restartNumberingAfterBreak="0">
     <w:nsid w:val="364D5ABA"/>
     <w:multiLevelType w:val="hybridMultilevel"/>
     <w:tmpl w:val="5CA80BC8"/>
@@ -1408,7 +1610,7 @@
       </w:pPr>
     </w:lvl>
   </w:abstractNum>
-  <w:abstractNum w:abstractNumId="1" w15:restartNumberingAfterBreak="0">
+  <w:abstractNum w:abstractNumId="2" w15:restartNumberingAfterBreak="0">
     <w:nsid w:val="54E63F1C"/>
     <w:multiLevelType w:val="hybridMultilevel"/>
     <w:tmpl w:val="3A02CFE0"/>
@@ -1497,7 +1699,7 @@
       </w:pPr>
     </w:lvl>
   </w:abstractNum>
-  <w:abstractNum w:abstractNumId="2" w15:restartNumberingAfterBreak="0">
+  <w:abstractNum w:abstractNumId="3" w15:restartNumberingAfterBreak="0">
     <w:nsid w:val="5EFC4040"/>
     <w:multiLevelType w:val="hybridMultilevel"/>
     <w:tmpl w:val="4322ED50"/>
@@ -1583,7 +1785,7 @@
       </w:pPr>
     </w:lvl>
   </w:abstractNum>
-  <w:abstractNum w:abstractNumId="3" w15:restartNumberingAfterBreak="0">
+  <w:abstractNum w:abstractNumId="4" w15:restartNumberingAfterBreak="0">
     <w:nsid w:val="676715D8"/>
     <w:multiLevelType w:val="hybridMultilevel"/>
     <w:tmpl w:val="86922376"/>
@@ -1669,7 +1871,7 @@
       </w:pPr>
     </w:lvl>
   </w:abstractNum>
-  <w:abstractNum w:abstractNumId="4" w15:restartNumberingAfterBreak="0">
+  <w:abstractNum w:abstractNumId="5" w15:restartNumberingAfterBreak="0">
     <w:nsid w:val="79E222A5"/>
     <w:multiLevelType w:val="hybridMultilevel"/>
     <w:tmpl w:val="E508291C"/>
@@ -1756,19 +1958,22 @@
     </w:lvl>
   </w:abstractNum>
   <w:num w:numId="1">
+    <w:abstractNumId w:val="3"/>
+  </w:num>
+  <w:num w:numId="2">
+    <w:abstractNumId w:val="4"/>
+  </w:num>
+  <w:num w:numId="3">
+    <w:abstractNumId w:val="5"/>
+  </w:num>
+  <w:num w:numId="4">
+    <w:abstractNumId w:val="1"/>
+  </w:num>
+  <w:num w:numId="5">
     <w:abstractNumId w:val="2"/>
   </w:num>
-  <w:num w:numId="2">
-    <w:abstractNumId w:val="3"/>
-  </w:num>
-  <w:num w:numId="3">
-    <w:abstractNumId w:val="4"/>
-  </w:num>
-  <w:num w:numId="4">
+  <w:num w:numId="6">
     <w:abstractNumId w:val="0"/>
-  </w:num>
-  <w:num w:numId="5">
-    <w:abstractNumId w:val="1"/>
   </w:num>
 </w:numbering>
 </file>
@@ -2352,21 +2557,21 @@
     <w:charset w:val="00"/>
     <w:family w:val="roman"/>
     <w:pitch w:val="variable"/>
-    <w:sig w:usb0="20002A87" w:usb1="80000000" w:usb2="00000008" w:usb3="00000000" w:csb0="000001FF" w:csb1="00000000"/>
+    <w:sig w:usb0="E0002EFF" w:usb1="C000785B" w:usb2="00000009" w:usb3="00000000" w:csb0="000001FF" w:csb1="00000000"/>
   </w:font>
   <w:font w:name="Calibri">
     <w:panose1 w:val="020F0502020204030204"/>
     <w:charset w:val="00"/>
     <w:family w:val="swiss"/>
     <w:pitch w:val="variable"/>
-    <w:sig w:usb0="A0002AEF" w:usb1="4000207B" w:usb2="00000000" w:usb3="00000000" w:csb0="000001FF" w:csb1="00000000"/>
+    <w:sig w:usb0="E0002AFF" w:usb1="C000247B" w:usb2="00000009" w:usb3="00000000" w:csb0="000001FF" w:csb1="00000000"/>
   </w:font>
   <w:font w:name="Calibri Light">
     <w:panose1 w:val="020F0302020204030204"/>
     <w:charset w:val="00"/>
     <w:family w:val="swiss"/>
     <w:pitch w:val="variable"/>
-    <w:sig w:usb0="A0002AEF" w:usb1="4000207B" w:usb2="00000000" w:usb3="00000000" w:csb0="000001FF" w:csb1="00000000"/>
+    <w:sig w:usb0="E0002AFF" w:usb1="C000247B" w:usb2="00000009" w:usb3="00000000" w:csb0="000001FF" w:csb1="00000000"/>
   </w:font>
 </w:fonts>
 </file>
@@ -2387,6 +2592,8 @@
   </w:compat>
   <w:rsids>
     <w:rsidRoot w:val="005A5632"/>
+    <w:rsid w:val="000149EB"/>
+    <w:rsid w:val="004A179B"/>
     <w:rsid w:val="005A5632"/>
     <w:rsid w:val="006819E2"/>
   </w:rsids>

</xml_diff>

<commit_message>
Comentarios introducidos en codigo. Memoria ampliada.
</commit_message>
<xml_diff>
--- a/Practica4/PRÁCTICA 4.docx
+++ b/Practica4/PRÁCTICA 4.docx
@@ -598,10 +598,7 @@
         <w:t>ELIMINACIÓN DE LA RECURSIVIDAD</w:t>
       </w:r>
     </w:p>
-    <w:p>
-      <w:bookmarkStart w:id="0" w:name="_GoBack"/>
-      <w:bookmarkEnd w:id="0"/>
-    </w:p>
+    <w:p/>
     <w:p>
       <w:pPr>
         <w:pStyle w:val="Ttulo2"/>
@@ -703,6 +700,769 @@
     </w:p>
     <w:p>
       <w:pPr>
+        <w:pStyle w:val="Ttulo2"/>
+        <w:numPr>
+          <w:ilvl w:val="0"/>
+          <w:numId w:val="6"/>
+        </w:numPr>
+      </w:pPr>
+      <w:r>
+        <w:lastRenderedPageBreak/>
+        <w:t>Dibujar y analizar el grafo de dependencia asociado al árbol anterior</w:t>
+      </w:r>
+    </w:p>
+    <w:p>
+      <w:r>
+        <w:rPr>
+          <w:noProof/>
+        </w:rPr>
+        <w:drawing>
+          <wp:inline distT="0" distB="0" distL="0" distR="0">
+            <wp:extent cx="3334385" cy="4583430"/>
+            <wp:effectExtent l="0" t="0" r="0" b="7620"/>
+            <wp:docPr id="2" name="Imagen 2" descr="C:\Users\jorge_000\AppData\Local\Microsoft\Windows\INetCache\Content.Word\grafodependencia.jpg"/>
+            <wp:cNvGraphicFramePr>
+              <a:graphicFrameLocks xmlns:a="http://schemas.openxmlformats.org/drawingml/2006/main" noChangeAspect="1"/>
+            </wp:cNvGraphicFramePr>
+            <a:graphic xmlns:a="http://schemas.openxmlformats.org/drawingml/2006/main">
+              <a:graphicData uri="http://schemas.openxmlformats.org/drawingml/2006/picture">
+                <pic:pic xmlns:pic="http://schemas.openxmlformats.org/drawingml/2006/picture">
+                  <pic:nvPicPr>
+                    <pic:cNvPr id="0" name="Picture 1" descr="C:\Users\jorge_000\AppData\Local\Microsoft\Windows\INetCache\Content.Word\grafodependencia.jpg"/>
+                    <pic:cNvPicPr>
+                      <a:picLocks noChangeAspect="1" noChangeArrowheads="1"/>
+                    </pic:cNvPicPr>
+                  </pic:nvPicPr>
+                  <pic:blipFill>
+                    <a:blip r:embed="rId9" cstate="print">
+                      <a:extLst>
+                        <a:ext uri="{28A0092B-C50C-407E-A947-70E740481C1C}">
+                          <a14:useLocalDpi xmlns:a14="http://schemas.microsoft.com/office/drawing/2010/main" val="0"/>
+                        </a:ext>
+                      </a:extLst>
+                    </a:blip>
+                    <a:srcRect/>
+                    <a:stretch>
+                      <a:fillRect/>
+                    </a:stretch>
+                  </pic:blipFill>
+                  <pic:spPr bwMode="auto">
+                    <a:xfrm>
+                      <a:off x="0" y="0"/>
+                      <a:ext cx="3334385" cy="4583430"/>
+                    </a:xfrm>
+                    <a:prstGeom prst="rect">
+                      <a:avLst/>
+                    </a:prstGeom>
+                    <a:noFill/>
+                    <a:ln>
+                      <a:noFill/>
+                    </a:ln>
+                  </pic:spPr>
+                </pic:pic>
+              </a:graphicData>
+            </a:graphic>
+          </wp:inline>
+        </w:drawing>
+      </w:r>
+    </w:p>
+    <w:p/>
+    <w:p>
+      <w:r>
+        <w:t xml:space="preserve">Como se puede observar las llamadas que no son casos base, es decir cuando la x es menor que 2 o la y es 0, </w:t>
+      </w:r>
+      <w:r>
+        <w:t>dependen siempre de otras cuatro posiciones de la tabla, que se corresponden con las llamadas recursivas.</w:t>
+      </w:r>
+    </w:p>
+    <w:p>
+      <w:r>
+        <w:t>f(</w:t>
+      </w:r>
+      <w:proofErr w:type="spellStart"/>
+      <w:proofErr w:type="gramStart"/>
+      <w:r>
+        <w:t>x,y</w:t>
+      </w:r>
+      <w:proofErr w:type="spellEnd"/>
+      <w:proofErr w:type="gramEnd"/>
+      <w:r>
+        <w:t>)= f(x-1,y) +</w:t>
+      </w:r>
+      <w:r>
+        <w:t xml:space="preserve"> </w:t>
+      </w:r>
+      <w:r>
+        <w:t>f(x,y-1) + f(x-1,y-1) + f(x-2,y-1).</w:t>
+      </w:r>
+    </w:p>
+    <w:p>
+      <w:pPr>
+        <w:rPr>
+          <w:u w:val="single"/>
+        </w:rPr>
+      </w:pPr>
+      <w:r>
+        <w:t>Por ejemplo : f(3,2) = f(2,2</w:t>
+      </w:r>
+      <w:r>
+        <w:t>)</w:t>
+      </w:r>
+      <w:r>
+        <w:t>+</w:t>
+      </w:r>
+      <w:r>
+        <w:t xml:space="preserve"> </w:t>
+      </w:r>
+      <w:r>
+        <w:t>f(3,1)+ f(2,1)+</w:t>
+      </w:r>
+      <w:r>
+        <w:t xml:space="preserve"> </w:t>
+      </w:r>
+      <w:r>
+        <w:t>f(1,1).</w:t>
+      </w:r>
+      <w:bookmarkStart w:id="0" w:name="_GoBack"/>
+      <w:bookmarkEnd w:id="0"/>
+    </w:p>
+    <w:p>
+      <w:pPr>
+        <w:pStyle w:val="Ttulo2"/>
+        <w:numPr>
+          <w:ilvl w:val="0"/>
+          <w:numId w:val="6"/>
+        </w:numPr>
+      </w:pPr>
+      <w:r>
+        <w:t xml:space="preserve">Dibujar la tabla asociada especificando las </w:t>
+      </w:r>
+      <w:proofErr w:type="spellStart"/>
+      <w:r>
+        <w:t>dimesiones</w:t>
+      </w:r>
+      <w:proofErr w:type="spellEnd"/>
+      <w:r>
+        <w:t xml:space="preserve"> de la misma y los </w:t>
+      </w:r>
+      <w:proofErr w:type="spellStart"/>
+      <w:r>
+        <w:t>subproblemas</w:t>
+      </w:r>
+      <w:proofErr w:type="spellEnd"/>
+      <w:r>
+        <w:t xml:space="preserve"> que se almacenan en cada celda de la tabla</w:t>
+      </w:r>
+    </w:p>
+    <w:p/>
+    <w:tbl>
+      <w:tblPr>
+        <w:tblStyle w:val="Tablaconcuadrcula"/>
+        <w:tblW w:w="0" w:type="auto"/>
+        <w:tblLook w:val="04A0" w:firstRow="1" w:lastRow="0" w:firstColumn="1" w:lastColumn="0" w:noHBand="0" w:noVBand="1"/>
+      </w:tblPr>
+      <w:tblGrid>
+        <w:gridCol w:w="2520"/>
+        <w:gridCol w:w="2520"/>
+        <w:gridCol w:w="2521"/>
+      </w:tblGrid>
+      <w:tr>
+        <w:trPr>
+          <w:trHeight w:val="764"/>
+        </w:trPr>
+        <w:tc>
+          <w:tcPr>
+            <w:tcW w:w="2520" w:type="dxa"/>
+          </w:tcPr>
+          <w:p>
+            <w:pPr>
+              <w:jc w:val="center"/>
+              <w:rPr>
+                <w:sz w:val="32"/>
+                <w:szCs w:val="32"/>
+              </w:rPr>
+            </w:pPr>
+            <w:proofErr w:type="gramStart"/>
+            <w:r>
+              <w:rPr>
+                <w:sz w:val="32"/>
+                <w:szCs w:val="32"/>
+              </w:rPr>
+              <w:t>f(</w:t>
+            </w:r>
+            <w:proofErr w:type="gramEnd"/>
+            <w:r>
+              <w:rPr>
+                <w:sz w:val="32"/>
+                <w:szCs w:val="32"/>
+              </w:rPr>
+              <w:t>1,0)</w:t>
+            </w:r>
+          </w:p>
+          <w:p>
+            <w:pPr>
+              <w:jc w:val="center"/>
+              <w:rPr>
+                <w:color w:val="007000"/>
+                <w:sz w:val="32"/>
+                <w:szCs w:val="32"/>
+              </w:rPr>
+            </w:pPr>
+            <w:r>
+              <w:rPr>
+                <w:color w:val="007000"/>
+                <w:sz w:val="32"/>
+                <w:szCs w:val="32"/>
+              </w:rPr>
+              <w:t>5</w:t>
+            </w:r>
+          </w:p>
+        </w:tc>
+        <w:tc>
+          <w:tcPr>
+            <w:tcW w:w="2520" w:type="dxa"/>
+          </w:tcPr>
+          <w:p>
+            <w:pPr>
+              <w:jc w:val="center"/>
+              <w:rPr>
+                <w:sz w:val="32"/>
+                <w:szCs w:val="32"/>
+              </w:rPr>
+            </w:pPr>
+            <w:proofErr w:type="gramStart"/>
+            <w:r>
+              <w:rPr>
+                <w:sz w:val="32"/>
+                <w:szCs w:val="32"/>
+              </w:rPr>
+              <w:t>f(</w:t>
+            </w:r>
+            <w:proofErr w:type="gramEnd"/>
+            <w:r>
+              <w:rPr>
+                <w:sz w:val="32"/>
+                <w:szCs w:val="32"/>
+              </w:rPr>
+              <w:t>1,1)</w:t>
+            </w:r>
+          </w:p>
+          <w:p>
+            <w:pPr>
+              <w:jc w:val="center"/>
+              <w:rPr>
+                <w:sz w:val="32"/>
+                <w:szCs w:val="32"/>
+              </w:rPr>
+            </w:pPr>
+            <w:r>
+              <w:rPr>
+                <w:color w:val="00B050"/>
+                <w:sz w:val="32"/>
+                <w:szCs w:val="32"/>
+              </w:rPr>
+              <w:t>1</w:t>
+            </w:r>
+          </w:p>
+        </w:tc>
+        <w:tc>
+          <w:tcPr>
+            <w:tcW w:w="2521" w:type="dxa"/>
+          </w:tcPr>
+          <w:p>
+            <w:pPr>
+              <w:jc w:val="center"/>
+              <w:rPr>
+                <w:sz w:val="32"/>
+                <w:szCs w:val="32"/>
+              </w:rPr>
+            </w:pPr>
+          </w:p>
+        </w:tc>
+      </w:tr>
+      <w:tr>
+        <w:trPr>
+          <w:trHeight w:val="764"/>
+        </w:trPr>
+        <w:tc>
+          <w:tcPr>
+            <w:tcW w:w="2520" w:type="dxa"/>
+          </w:tcPr>
+          <w:p>
+            <w:pPr>
+              <w:jc w:val="center"/>
+              <w:rPr>
+                <w:sz w:val="32"/>
+                <w:szCs w:val="32"/>
+              </w:rPr>
+            </w:pPr>
+            <w:proofErr w:type="gramStart"/>
+            <w:r>
+              <w:rPr>
+                <w:sz w:val="32"/>
+                <w:szCs w:val="32"/>
+              </w:rPr>
+              <w:t>f(</w:t>
+            </w:r>
+            <w:proofErr w:type="gramEnd"/>
+            <w:r>
+              <w:rPr>
+                <w:sz w:val="32"/>
+                <w:szCs w:val="32"/>
+              </w:rPr>
+              <w:t>2,0)</w:t>
+            </w:r>
+          </w:p>
+          <w:p>
+            <w:pPr>
+              <w:jc w:val="center"/>
+              <w:rPr>
+                <w:sz w:val="32"/>
+                <w:szCs w:val="32"/>
+              </w:rPr>
+            </w:pPr>
+            <w:r>
+              <w:rPr>
+                <w:color w:val="00B050"/>
+                <w:sz w:val="32"/>
+                <w:szCs w:val="32"/>
+              </w:rPr>
+              <w:t>5</w:t>
+            </w:r>
+          </w:p>
+        </w:tc>
+        <w:tc>
+          <w:tcPr>
+            <w:tcW w:w="2520" w:type="dxa"/>
+          </w:tcPr>
+          <w:p>
+            <w:pPr>
+              <w:jc w:val="center"/>
+              <w:rPr>
+                <w:sz w:val="32"/>
+                <w:szCs w:val="32"/>
+              </w:rPr>
+            </w:pPr>
+            <w:proofErr w:type="gramStart"/>
+            <w:r>
+              <w:rPr>
+                <w:sz w:val="32"/>
+                <w:szCs w:val="32"/>
+              </w:rPr>
+              <w:t>f(</w:t>
+            </w:r>
+            <w:proofErr w:type="gramEnd"/>
+            <w:r>
+              <w:rPr>
+                <w:sz w:val="32"/>
+                <w:szCs w:val="32"/>
+              </w:rPr>
+              <w:t>2,1)</w:t>
+            </w:r>
+          </w:p>
+          <w:p>
+            <w:pPr>
+              <w:jc w:val="center"/>
+              <w:rPr>
+                <w:sz w:val="32"/>
+                <w:szCs w:val="32"/>
+              </w:rPr>
+            </w:pPr>
+            <w:r>
+              <w:rPr>
+                <w:color w:val="00B050"/>
+                <w:sz w:val="32"/>
+                <w:szCs w:val="32"/>
+              </w:rPr>
+              <w:t>2</w:t>
+            </w:r>
+          </w:p>
+        </w:tc>
+        <w:tc>
+          <w:tcPr>
+            <w:tcW w:w="2521" w:type="dxa"/>
+          </w:tcPr>
+          <w:p>
+            <w:pPr>
+              <w:jc w:val="center"/>
+              <w:rPr>
+                <w:sz w:val="32"/>
+                <w:szCs w:val="32"/>
+              </w:rPr>
+            </w:pPr>
+            <w:proofErr w:type="gramStart"/>
+            <w:r>
+              <w:rPr>
+                <w:sz w:val="32"/>
+                <w:szCs w:val="32"/>
+              </w:rPr>
+              <w:t>f(</w:t>
+            </w:r>
+            <w:proofErr w:type="gramEnd"/>
+            <w:r>
+              <w:rPr>
+                <w:sz w:val="32"/>
+                <w:szCs w:val="32"/>
+              </w:rPr>
+              <w:t>2,2</w:t>
+            </w:r>
+            <w:r>
+              <w:rPr>
+                <w:sz w:val="32"/>
+                <w:szCs w:val="32"/>
+              </w:rPr>
+              <w:t>)</w:t>
+            </w:r>
+          </w:p>
+          <w:p>
+            <w:pPr>
+              <w:jc w:val="center"/>
+              <w:rPr>
+                <w:sz w:val="32"/>
+                <w:szCs w:val="32"/>
+              </w:rPr>
+            </w:pPr>
+            <w:r>
+              <w:rPr>
+                <w:color w:val="00B050"/>
+                <w:sz w:val="32"/>
+                <w:szCs w:val="32"/>
+              </w:rPr>
+              <w:t>4</w:t>
+            </w:r>
+          </w:p>
+        </w:tc>
+      </w:tr>
+      <w:tr>
+        <w:trPr>
+          <w:trHeight w:val="764"/>
+        </w:trPr>
+        <w:tc>
+          <w:tcPr>
+            <w:tcW w:w="2520" w:type="dxa"/>
+          </w:tcPr>
+          <w:p>
+            <w:pPr>
+              <w:jc w:val="center"/>
+              <w:rPr>
+                <w:sz w:val="32"/>
+                <w:szCs w:val="32"/>
+              </w:rPr>
+            </w:pPr>
+            <w:proofErr w:type="gramStart"/>
+            <w:r>
+              <w:rPr>
+                <w:sz w:val="32"/>
+                <w:szCs w:val="32"/>
+              </w:rPr>
+              <w:t>f(</w:t>
+            </w:r>
+            <w:proofErr w:type="gramEnd"/>
+            <w:r>
+              <w:rPr>
+                <w:sz w:val="32"/>
+                <w:szCs w:val="32"/>
+              </w:rPr>
+              <w:t>3,0)</w:t>
+            </w:r>
+          </w:p>
+          <w:p>
+            <w:pPr>
+              <w:jc w:val="center"/>
+              <w:rPr>
+                <w:sz w:val="32"/>
+                <w:szCs w:val="32"/>
+              </w:rPr>
+            </w:pPr>
+            <w:r>
+              <w:rPr>
+                <w:color w:val="00B050"/>
+                <w:sz w:val="32"/>
+                <w:szCs w:val="32"/>
+              </w:rPr>
+              <w:t>5</w:t>
+            </w:r>
+          </w:p>
+        </w:tc>
+        <w:tc>
+          <w:tcPr>
+            <w:tcW w:w="2520" w:type="dxa"/>
+          </w:tcPr>
+          <w:p>
+            <w:pPr>
+              <w:jc w:val="center"/>
+              <w:rPr>
+                <w:sz w:val="32"/>
+                <w:szCs w:val="32"/>
+              </w:rPr>
+            </w:pPr>
+            <w:proofErr w:type="gramStart"/>
+            <w:r>
+              <w:rPr>
+                <w:sz w:val="32"/>
+                <w:szCs w:val="32"/>
+              </w:rPr>
+              <w:t>f(</w:t>
+            </w:r>
+            <w:proofErr w:type="gramEnd"/>
+            <w:r>
+              <w:rPr>
+                <w:sz w:val="32"/>
+                <w:szCs w:val="32"/>
+              </w:rPr>
+              <w:t>3,1)</w:t>
+            </w:r>
+          </w:p>
+          <w:p>
+            <w:pPr>
+              <w:jc w:val="center"/>
+              <w:rPr>
+                <w:sz w:val="32"/>
+                <w:szCs w:val="32"/>
+              </w:rPr>
+            </w:pPr>
+            <w:r>
+              <w:rPr>
+                <w:color w:val="00B050"/>
+                <w:sz w:val="32"/>
+                <w:szCs w:val="32"/>
+              </w:rPr>
+              <w:t>17</w:t>
+            </w:r>
+          </w:p>
+        </w:tc>
+        <w:tc>
+          <w:tcPr>
+            <w:tcW w:w="2521" w:type="dxa"/>
+          </w:tcPr>
+          <w:p>
+            <w:pPr>
+              <w:jc w:val="center"/>
+              <w:rPr>
+                <w:sz w:val="32"/>
+                <w:szCs w:val="32"/>
+              </w:rPr>
+            </w:pPr>
+            <w:proofErr w:type="gramStart"/>
+            <w:r>
+              <w:rPr>
+                <w:sz w:val="32"/>
+                <w:szCs w:val="32"/>
+              </w:rPr>
+              <w:t>f(</w:t>
+            </w:r>
+            <w:proofErr w:type="gramEnd"/>
+            <w:r>
+              <w:rPr>
+                <w:sz w:val="32"/>
+                <w:szCs w:val="32"/>
+              </w:rPr>
+              <w:t>3,2</w:t>
+            </w:r>
+            <w:r>
+              <w:rPr>
+                <w:sz w:val="32"/>
+                <w:szCs w:val="32"/>
+              </w:rPr>
+              <w:t>)</w:t>
+            </w:r>
+          </w:p>
+          <w:p>
+            <w:pPr>
+              <w:jc w:val="center"/>
+              <w:rPr>
+                <w:sz w:val="32"/>
+                <w:szCs w:val="32"/>
+              </w:rPr>
+            </w:pPr>
+            <w:r>
+              <w:rPr>
+                <w:color w:val="00B050"/>
+                <w:sz w:val="32"/>
+                <w:szCs w:val="32"/>
+              </w:rPr>
+              <w:t>24</w:t>
+            </w:r>
+          </w:p>
+        </w:tc>
+      </w:tr>
+      <w:tr>
+        <w:trPr>
+          <w:trHeight w:val="714"/>
+        </w:trPr>
+        <w:tc>
+          <w:tcPr>
+            <w:tcW w:w="2520" w:type="dxa"/>
+          </w:tcPr>
+          <w:p>
+            <w:pPr>
+              <w:jc w:val="center"/>
+              <w:rPr>
+                <w:sz w:val="32"/>
+                <w:szCs w:val="32"/>
+              </w:rPr>
+            </w:pPr>
+            <w:proofErr w:type="gramStart"/>
+            <w:r>
+              <w:rPr>
+                <w:sz w:val="32"/>
+                <w:szCs w:val="32"/>
+              </w:rPr>
+              <w:lastRenderedPageBreak/>
+              <w:t>f(</w:t>
+            </w:r>
+            <w:proofErr w:type="gramEnd"/>
+            <w:r>
+              <w:rPr>
+                <w:sz w:val="32"/>
+                <w:szCs w:val="32"/>
+              </w:rPr>
+              <w:t>4,0)</w:t>
+            </w:r>
+          </w:p>
+          <w:p>
+            <w:pPr>
+              <w:jc w:val="center"/>
+              <w:rPr>
+                <w:sz w:val="32"/>
+                <w:szCs w:val="32"/>
+              </w:rPr>
+            </w:pPr>
+            <w:r>
+              <w:rPr>
+                <w:color w:val="00B050"/>
+                <w:sz w:val="32"/>
+                <w:szCs w:val="32"/>
+              </w:rPr>
+              <w:t>5</w:t>
+            </w:r>
+          </w:p>
+        </w:tc>
+        <w:tc>
+          <w:tcPr>
+            <w:tcW w:w="2520" w:type="dxa"/>
+          </w:tcPr>
+          <w:p>
+            <w:pPr>
+              <w:jc w:val="center"/>
+              <w:rPr>
+                <w:sz w:val="32"/>
+                <w:szCs w:val="32"/>
+              </w:rPr>
+            </w:pPr>
+            <w:proofErr w:type="gramStart"/>
+            <w:r>
+              <w:rPr>
+                <w:sz w:val="32"/>
+                <w:szCs w:val="32"/>
+              </w:rPr>
+              <w:t>f(</w:t>
+            </w:r>
+            <w:proofErr w:type="gramEnd"/>
+            <w:r>
+              <w:rPr>
+                <w:sz w:val="32"/>
+                <w:szCs w:val="32"/>
+              </w:rPr>
+              <w:t>4,1)</w:t>
+            </w:r>
+          </w:p>
+          <w:p>
+            <w:pPr>
+              <w:jc w:val="center"/>
+              <w:rPr>
+                <w:sz w:val="32"/>
+                <w:szCs w:val="32"/>
+              </w:rPr>
+            </w:pPr>
+            <w:r>
+              <w:rPr>
+                <w:color w:val="00B050"/>
+                <w:sz w:val="32"/>
+                <w:szCs w:val="32"/>
+              </w:rPr>
+              <w:t>32</w:t>
+            </w:r>
+          </w:p>
+        </w:tc>
+        <w:tc>
+          <w:tcPr>
+            <w:tcW w:w="2521" w:type="dxa"/>
+          </w:tcPr>
+          <w:p>
+            <w:pPr>
+              <w:jc w:val="center"/>
+              <w:rPr>
+                <w:sz w:val="32"/>
+                <w:szCs w:val="32"/>
+              </w:rPr>
+            </w:pPr>
+            <w:proofErr w:type="gramStart"/>
+            <w:r>
+              <w:rPr>
+                <w:sz w:val="32"/>
+                <w:szCs w:val="32"/>
+              </w:rPr>
+              <w:t>f(</w:t>
+            </w:r>
+            <w:proofErr w:type="gramEnd"/>
+            <w:r>
+              <w:rPr>
+                <w:sz w:val="32"/>
+                <w:szCs w:val="32"/>
+              </w:rPr>
+              <w:t>4,2)</w:t>
+            </w:r>
+          </w:p>
+          <w:p>
+            <w:pPr>
+              <w:jc w:val="center"/>
+              <w:rPr>
+                <w:sz w:val="32"/>
+                <w:szCs w:val="32"/>
+              </w:rPr>
+            </w:pPr>
+            <w:r>
+              <w:rPr>
+                <w:color w:val="00B050"/>
+                <w:sz w:val="32"/>
+                <w:szCs w:val="32"/>
+              </w:rPr>
+              <w:t>75</w:t>
+            </w:r>
+          </w:p>
+        </w:tc>
+      </w:tr>
+    </w:tbl>
+    <w:p/>
+    <w:p>
+      <w:pPr>
+        <w:rPr>
+          <w:sz w:val="24"/>
+        </w:rPr>
+      </w:pPr>
+      <w:r>
+        <w:rPr>
+          <w:sz w:val="24"/>
+        </w:rPr>
+        <w:t xml:space="preserve">El tamaño de la tabla es de </w:t>
+      </w:r>
+      <w:r>
+        <w:rPr>
+          <w:b/>
+          <w:sz w:val="24"/>
+        </w:rPr>
+        <w:t>m * n+1</w:t>
+      </w:r>
+      <w:r>
+        <w:rPr>
+          <w:sz w:val="24"/>
+        </w:rPr>
+        <w:t>. Cada posición de la tabla almacena el resultado de la llamada justo encima. Si es un caso base se rellena sin más y si no, se rellena con el resultado de las posiciones que le sean necesarias. Cabe destacar que la tercera posición de la primera fila no está rellena porque para el caso que nos concierne no es necesaria.</w:t>
+      </w:r>
+    </w:p>
+    <w:p>
+      <w:pPr>
         <w:pStyle w:val="Ttulo1"/>
         <w:numPr>
           <w:ilvl w:val="0"/>
@@ -737,7 +1497,6 @@
           <w:rFonts w:eastAsia="Times New Roman"/>
           <w:lang w:eastAsia="es-ES_tradnl"/>
         </w:rPr>
-        <w:lastRenderedPageBreak/>
         <w:t>Definición de la función global.</w:t>
       </w:r>
     </w:p>
@@ -1272,6 +2031,7 @@
         <w:rPr>
           <w:lang w:eastAsia="es-ES_tradnl"/>
         </w:rPr>
+        <w:lastRenderedPageBreak/>
         <w:t>Construcción del árbol recursivo para una llamada concreta.</w:t>
       </w:r>
     </w:p>
@@ -2508,6 +3268,25 @@
       <w:contextualSpacing/>
     </w:pPr>
   </w:style>
+  <w:style w:type="table" w:styleId="Tablaconcuadrcula">
+    <w:name w:val="Table Grid"/>
+    <w:basedOn w:val="Tablanormal"/>
+    <w:uiPriority w:val="39"/>
+    <w:rsid w:val="00D901EA"/>
+    <w:pPr>
+      <w:spacing w:after="0" w:line="240" w:lineRule="auto"/>
+    </w:pPr>
+    <w:tblPr>
+      <w:tblBorders>
+        <w:top w:val="single" w:sz="4" w:space="0" w:color="auto"/>
+        <w:left w:val="single" w:sz="4" w:space="0" w:color="auto"/>
+        <w:bottom w:val="single" w:sz="4" w:space="0" w:color="auto"/>
+        <w:right w:val="single" w:sz="4" w:space="0" w:color="auto"/>
+        <w:insideH w:val="single" w:sz="4" w:space="0" w:color="auto"/>
+        <w:insideV w:val="single" w:sz="4" w:space="0" w:color="auto"/>
+      </w:tblBorders>
+    </w:tblPr>
+  </w:style>
 </w:styles>
 </file>
 
@@ -2596,6 +3375,7 @@
     <w:rsid w:val="004A179B"/>
     <w:rsid w:val="005A5632"/>
     <w:rsid w:val="006819E2"/>
+    <w:rsid w:val="008D2943"/>
   </w:rsids>
   <m:mathPr>
     <m:mathFont m:val="Cambria Math"/>

</xml_diff>